<commit_message>
prog CkBead fix & 47 Kezilabda
</commit_message>
<xml_diff>
--- a/1/.prog/beadando/telepules valamikor maximalis homerseklettel/beadando-1-fazis.docx
+++ b/1/.prog/beadando/telepules valamikor maximalis homerseklettel/beadando-1-fazis.docx
@@ -1,6 +1,6 @@
 
 <file path=word/document.xml><?xml version="1.0" encoding="utf-8"?>
-<w:document xmlns:wpc="http://schemas.microsoft.com/office/word/2010/wordprocessingCanvas" xmlns:cx="http://schemas.microsoft.com/office/drawing/2014/chartex" xmlns:cx1="http://schemas.microsoft.com/office/drawing/2015/9/8/chartex" xmlns:cx2="http://schemas.microsoft.com/office/drawing/2015/10/21/chartex" xmlns:cx3="http://schemas.microsoft.com/office/drawing/2016/5/9/chartex" xmlns:cx4="http://schemas.microsoft.com/office/drawing/2016/5/10/chartex" xmlns:cx5="http://schemas.microsoft.com/office/drawing/2016/5/11/chartex" xmlns:cx6="http://schemas.microsoft.com/office/drawing/2016/5/12/chartex" xmlns:cx7="http://schemas.microsoft.com/office/drawing/2016/5/13/chartex" xmlns:cx8="http://schemas.microsoft.com/office/drawing/2016/5/14/chartex" xmlns:mc="http://schemas.openxmlformats.org/markup-compatibility/2006" xmlns:aink="http://schemas.microsoft.com/office/drawing/2016/ink" xmlns:am3d="http://schemas.microsoft.com/office/drawing/2017/model3d" xmlns:o="urn:schemas-microsoft-com:office:office" xmlns:oel="http://schemas.microsoft.com/office/2019/extlst" xmlns:r="http://schemas.openxmlformats.org/officeDocument/2006/relationships" xmlns:m="http://schemas.openxmlformats.org/officeDocument/2006/math" xmlns:v="urn:schemas-microsoft-com:vml" xmlns:wp14="http://schemas.microsoft.com/office/word/2010/wordprocessingDrawing" xmlns:wp="http://schemas.openxmlformats.org/drawingml/2006/wordprocessingDrawing" xmlns:w10="urn:schemas-microsoft-com:office:word" xmlns:w="http://schemas.openxmlformats.org/wordprocessingml/2006/main" xmlns:w14="http://schemas.microsoft.com/office/word/2010/wordml" xmlns:w15="http://schemas.microsoft.com/office/word/2012/wordml" xmlns:w16cex="http://schemas.microsoft.com/office/word/2018/wordml/cex" xmlns:w16cid="http://schemas.microsoft.com/office/word/2016/wordml/cid" xmlns:w16="http://schemas.microsoft.com/office/word/2018/wordml" xmlns:w16du="http://schemas.microsoft.com/office/word/2023/wordml/word16du" xmlns:w16sdtdh="http://schemas.microsoft.com/office/word/2020/wordml/sdtdatahash" xmlns:w16se="http://schemas.microsoft.com/office/word/2015/wordml/symex" xmlns:wpg="http://schemas.microsoft.com/office/word/2010/wordprocessingGroup" xmlns:wpi="http://schemas.microsoft.com/office/word/2010/wordprocessingInk" xmlns:wne="http://schemas.microsoft.com/office/word/2006/wordml" xmlns:wps="http://schemas.microsoft.com/office/word/2010/wordprocessingShape" mc:Ignorable="w14 w15 w16se w16cid w16 w16cex w16sdtdh w16du wp14">
+<w:document xmlns:wpc="http://schemas.microsoft.com/office/word/2010/wordprocessingCanvas" xmlns:cx="http://schemas.microsoft.com/office/drawing/2014/chartex" xmlns:cx1="http://schemas.microsoft.com/office/drawing/2015/9/8/chartex" xmlns:cx2="http://schemas.microsoft.com/office/drawing/2015/10/21/chartex" xmlns:cx3="http://schemas.microsoft.com/office/drawing/2016/5/9/chartex" xmlns:cx4="http://schemas.microsoft.com/office/drawing/2016/5/10/chartex" xmlns:cx5="http://schemas.microsoft.com/office/drawing/2016/5/11/chartex" xmlns:cx6="http://schemas.microsoft.com/office/drawing/2016/5/12/chartex" xmlns:cx7="http://schemas.microsoft.com/office/drawing/2016/5/13/chartex" xmlns:cx8="http://schemas.microsoft.com/office/drawing/2016/5/14/chartex" xmlns:mc="http://schemas.openxmlformats.org/markup-compatibility/2006" xmlns:aink="http://schemas.microsoft.com/office/drawing/2016/ink" xmlns:am3d="http://schemas.microsoft.com/office/drawing/2017/model3d" xmlns:o="urn:schemas-microsoft-com:office:office" xmlns:oel="http://schemas.microsoft.com/office/2019/extlst" xmlns:r="http://schemas.openxmlformats.org/officeDocument/2006/relationships" xmlns:m="http://schemas.openxmlformats.org/officeDocument/2006/math" xmlns:v="urn:schemas-microsoft-com:vml" xmlns:wp14="http://schemas.microsoft.com/office/word/2010/wordprocessingDrawing" xmlns:wp="http://schemas.openxmlformats.org/drawingml/2006/wordprocessingDrawing" xmlns:w10="urn:schemas-microsoft-com:office:word" xmlns:w="http://schemas.openxmlformats.org/wordprocessingml/2006/main" xmlns:w14="http://schemas.microsoft.com/office/word/2010/wordml" xmlns:w15="http://schemas.microsoft.com/office/word/2012/wordml" xmlns:w16cex="http://schemas.microsoft.com/office/word/2018/wordml/cex" xmlns:w16cid="http://schemas.microsoft.com/office/word/2016/wordml/cid" xmlns:w16="http://schemas.microsoft.com/office/word/2018/wordml" xmlns:w16du="http://schemas.microsoft.com/office/word/2023/wordml/word16du" xmlns:w16sdtdh="http://schemas.microsoft.com/office/word/2020/wordml/sdtdatahash" xmlns:w16sdtfl="http://schemas.microsoft.com/office/word/2024/wordml/sdtformatlock" xmlns:w16se="http://schemas.microsoft.com/office/word/2015/wordml/symex" xmlns:wpg="http://schemas.microsoft.com/office/word/2010/wordprocessingGroup" xmlns:wpi="http://schemas.microsoft.com/office/word/2010/wordprocessingInk" xmlns:wne="http://schemas.microsoft.com/office/word/2006/wordml" xmlns:wps="http://schemas.microsoft.com/office/word/2010/wordprocessingShape" mc:Ignorable="w14 w15 w16se w16cid w16 w16cex w16sdtdh w16sdtfl w16du wp14">
   <w:body>
     <w:tbl>
       <w:tblPr>
@@ -125,8 +125,80 @@
               <w:jc w:val="left"/>
             </w:pPr>
             <w:r>
-              <w:t xml:space="preserve">1. </w:t>
+              <w:t>2.</w:t>
             </w:r>
+          </w:p>
+          <w:p>
+            <w:pPr>
+              <w:jc w:val="left"/>
+              <w:rPr>
+                <w:lang w:val="en-US"/>
+              </w:rPr>
+            </w:pPr>
+            <w:proofErr w:type="spellStart"/>
+            <w:r>
+              <w:rPr>
+                <w:lang w:val="en-US"/>
+              </w:rPr>
+              <w:t>Segédfüggvény</w:t>
+            </w:r>
+            <w:proofErr w:type="spellEnd"/>
+            <w:r>
+              <w:rPr>
+                <w:lang w:val="en-US"/>
+              </w:rPr>
+              <w:t xml:space="preserve"> </w:t>
+            </w:r>
+            <w:proofErr w:type="spellStart"/>
+            <w:r>
+              <w:rPr>
+                <w:lang w:val="en-US"/>
+              </w:rPr>
+              <w:t>törlése</w:t>
+            </w:r>
+            <w:proofErr w:type="spellEnd"/>
+            <w:r>
+              <w:rPr>
+                <w:lang w:val="en-US"/>
+              </w:rPr>
+              <w:t xml:space="preserve">, 2 max </w:t>
+            </w:r>
+            <w:proofErr w:type="spellStart"/>
+            <w:r>
+              <w:rPr>
+                <w:lang w:val="en-US"/>
+              </w:rPr>
+              <w:t>egyesítése</w:t>
+            </w:r>
+            <w:proofErr w:type="spellEnd"/>
+            <w:r>
+              <w:rPr>
+                <w:lang w:val="en-US"/>
+              </w:rPr>
+              <w:t xml:space="preserve"> </w:t>
+            </w:r>
+            <w:proofErr w:type="spellStart"/>
+            <w:r>
+              <w:rPr>
+                <w:lang w:val="en-US"/>
+              </w:rPr>
+              <w:t>sorfolytonosság</w:t>
+            </w:r>
+            <w:proofErr w:type="spellEnd"/>
+            <w:r>
+              <w:rPr>
+                <w:lang w:val="en-US"/>
+              </w:rPr>
+              <w:t xml:space="preserve"> </w:t>
+            </w:r>
+            <w:proofErr w:type="spellStart"/>
+            <w:r>
+              <w:rPr>
+                <w:lang w:val="en-US"/>
+              </w:rPr>
+              <w:t>használatával</w:t>
+            </w:r>
+            <w:proofErr w:type="spellEnd"/>
           </w:p>
         </w:tc>
       </w:tr>
@@ -192,7 +264,7 @@
         <w:fldChar w:fldCharType="begin"/>
       </w:r>
       <w:r>
-        <w:instrText>HYPERLINK "https://progalap.elte.hu/specifikacio/?data=H4sIAAAAAAAACo2RzUrDQBSFX%2BUwq0SuaSdFFxdSqKAi1bjwByHNYmqmONBMShOlRVy48718E59EJjFpLV10Mbkz98z57hnyLsqFfjYz86wqU1jB4kwz7M%2FXV0zIm%2FJSuJrIILAkgyBPJ8uJvVOMXK0azTXGhpFNG8e6NaTo9WCPcnfh4o0x1dbqN2UZMY6HuCYnAOgEryyWfvQ4ij0TuVluelIWSzIpomag38IqPdeL17kuc7X6A8ZYIe6g2xe8%2BuBHN6OnbXTdJZi0pp7PGHYYSSibIccwkq77MGN41Mze%2BC395xs%2FCH1nbKd72ZSw9qPx1eP35%2FXt5ei%2BM3avNT7B%2BIJEpcuqFJy8i0xVSrCwjIEj5YwTV18KRtKiE9knyBOCDAn1vp%2FSRpSE7RX%2BE53jdLPCfv0760%2F9REbYd4dsygjdZs1IQsIgFSSsyrVgIUgsdfk6rwTLD9qXebAnM6HG0E4n3NPZjTRoE8k2kTwojvyLI7s4iUy3wfJwcPrxCz5MxSgtAwAA"</w:instrText>
+        <w:instrText>HYPERLINK "https://progalap.elte.hu/specifikacio/?data=H4sIAAAAAAAACo2RwUrDQBCGX%2BVnT4mObSZFDwMpVFARtR7UIqQ5pE1KV8xGklgs4sGb7%2BWb%2BCSyiWlr6aGH3dn9%2F51%2FvpB3Vb6kUz3T07jSuVGiTlOB%2Bfn6GhKypsxzW0PudAxxp5NF42Js7mJBFr81nhWutCCZNB3LtiFCtwtj7fOFYJIaky5iIxjiqI9rsgaAleGUeeEGo8HQeQrsJDs7LPOCniIEzTjX9pzNBKYfMGKTIEM%2FYKs%2BzAQONa%2BCm8Gjo22IOWhiHI0jsItEL5DhEExopSxPGilybWJL5SQTwtINri5H35%2FXtxeD%2B79EWgNrl6BdRapKy6pUEr6rJK5iJcoIejYpExzbOs8FYRsdskfgYwL7hPrsRbQ2mbC5%2FH%2Bm7ThZL9%2Br%2F0e91d8u8D17SSYC3x6WgtAn9CJFysRZqkQpUkVavj5XSviDdjH3djAT6hjaUvwdyjZSryXiloj3wuE%2FHF7hhBxtBvP%2BwdHHLxc92unuAgAA"</w:instrText>
       </w:r>
       <w:r>
         <w:fldChar w:fldCharType="separate"/>
@@ -201,25 +273,7 @@
         <w:rPr>
           <w:rStyle w:val="Hiperhivatkozs"/>
         </w:rPr>
-        <w:t>Speci</w:t>
-      </w:r>
-      <w:r>
-        <w:rPr>
-          <w:rStyle w:val="Hiperhivatkozs"/>
-        </w:rPr>
-        <w:t>f</w:t>
-      </w:r>
-      <w:r>
-        <w:rPr>
-          <w:rStyle w:val="Hiperhivatkozs"/>
-        </w:rPr>
-        <w:t>i</w:t>
-      </w:r>
-      <w:r>
-        <w:rPr>
-          <w:rStyle w:val="Hiperhivatkozs"/>
-        </w:rPr>
-        <w:t>ká</w:t>
+        <w:t>Specifiká</w:t>
       </w:r>
       <w:r>
         <w:rPr>
@@ -252,10 +306,10 @@
           <w:szCs w:val="32"/>
         </w:rPr>
         <w:drawing>
-          <wp:inline distT="0" distB="0" distL="0" distR="0" wp14:anchorId="6EF70D04" wp14:editId="7F429AE0">
-            <wp:extent cx="5760720" cy="1697990"/>
-            <wp:effectExtent l="0" t="0" r="0" b="0"/>
-            <wp:docPr id="2010914059" name="Kép 1" descr="A képen szöveg, szoftver, Multimédiás szoftver, Grafikai szoftver látható&#10;&#10;Automatikusan generált leírás"/>
+          <wp:inline distT="0" distB="0" distL="0" distR="0" wp14:anchorId="3200A1C1" wp14:editId="5F4EE71E">
+            <wp:extent cx="5760720" cy="1726565"/>
+            <wp:effectExtent l="0" t="0" r="0" b="6985"/>
+            <wp:docPr id="794114625" name="Kép 1" descr="A képen képernyőkép, szöveg, szoftver, Multimédiás szoftver látható&#10;&#10;Automatikusan generált leírás"/>
             <wp:cNvGraphicFramePr>
               <a:graphicFrameLocks xmlns:a="http://schemas.openxmlformats.org/drawingml/2006/main" noChangeAspect="1"/>
             </wp:cNvGraphicFramePr>
@@ -263,7 +317,7 @@
               <a:graphicData uri="http://schemas.openxmlformats.org/drawingml/2006/picture">
                 <pic:pic xmlns:pic="http://schemas.openxmlformats.org/drawingml/2006/picture">
                   <pic:nvPicPr>
-                    <pic:cNvPr id="2010914059" name="Kép 1" descr="A képen szöveg, szoftver, Multimédiás szoftver, Grafikai szoftver látható&#10;&#10;Automatikusan generált leírás"/>
+                    <pic:cNvPr id="794114625" name="Kép 1" descr="A képen képernyőkép, szöveg, szoftver, Multimédiás szoftver látható&#10;&#10;Automatikusan generált leírás"/>
                     <pic:cNvPicPr/>
                   </pic:nvPicPr>
                   <pic:blipFill>
@@ -275,7 +329,7 @@
                   <pic:spPr>
                     <a:xfrm>
                       <a:off x="0" y="0"/>
-                      <a:ext cx="5760720" cy="1697990"/>
+                      <a:ext cx="5760720" cy="1726565"/>
                     </a:xfrm>
                     <a:prstGeom prst="rect">
                       <a:avLst/>
@@ -435,14 +489,13 @@
       </w:pPr>
       <w:r>
         <w:rPr>
-          <w:noProof/>
           <w:lang w:val="en-US"/>
         </w:rPr>
         <w:drawing>
-          <wp:inline distT="0" distB="0" distL="0" distR="0" wp14:anchorId="4721EE1F" wp14:editId="0C544564">
-            <wp:extent cx="5760720" cy="1271905"/>
-            <wp:effectExtent l="0" t="0" r="0" b="4445"/>
-            <wp:docPr id="1960446662" name="Kép 1" descr="A képen szöveg, képernyőkép, szám, Betűtípus látható&#10;&#10;Automatikusan generált leírás"/>
+          <wp:inline distT="0" distB="0" distL="0" distR="0" wp14:anchorId="30D1AB49" wp14:editId="6BEB4216">
+            <wp:extent cx="5760720" cy="1331595"/>
+            <wp:effectExtent l="0" t="0" r="0" b="1905"/>
+            <wp:docPr id="744358303" name="Kép 1" descr="A képen szöveg, képernyőkép, szám, Betűtípus látható&#10;&#10;Automatikusan generált leírás"/>
             <wp:cNvGraphicFramePr>
               <a:graphicFrameLocks xmlns:a="http://schemas.openxmlformats.org/drawingml/2006/main" noChangeAspect="1"/>
             </wp:cNvGraphicFramePr>
@@ -450,7 +503,7 @@
               <a:graphicData uri="http://schemas.openxmlformats.org/drawingml/2006/picture">
                 <pic:pic xmlns:pic="http://schemas.openxmlformats.org/drawingml/2006/picture">
                   <pic:nvPicPr>
-                    <pic:cNvPr id="1960446662" name="Kép 1" descr="A képen szöveg, képernyőkép, szám, Betűtípus látható&#10;&#10;Automatikusan generált leírás"/>
+                    <pic:cNvPr id="744358303" name="Kép 1" descr="A képen szöveg, képernyőkép, szám, Betűtípus látható&#10;&#10;Automatikusan generált leírás"/>
                     <pic:cNvPicPr/>
                   </pic:nvPicPr>
                   <pic:blipFill>
@@ -462,7 +515,7 @@
                   <pic:spPr>
                     <a:xfrm>
                       <a:off x="0" y="0"/>
-                      <a:ext cx="5760720" cy="1271905"/>
+                      <a:ext cx="5760720" cy="1331595"/>
                     </a:xfrm>
                     <a:prstGeom prst="rect">
                       <a:avLst/>
@@ -487,7 +540,7 @@
         <w:fldChar w:fldCharType="begin"/>
       </w:r>
       <w:r>
-        <w:instrText>HYPERLINK "https://progalap.elte.hu/stuki/?data=H4sIAAAAAAAACq1Ya1PiPBT%2BK53jzM4623EKAhUcPyyrq3hndVleHT6kbUqjJYG2eB3%2B%2B04COU1fxaWDfrEe0%2BeSc3KS9BVYAC1wtrYr9W23XnUrlUbdbVRdsCESDzTpBNDi0zi2IaUx9TMa5BEuAppC6xX2T5IJqd935bPCw4ANY5JQnuUvRSwIKIdWSOKU2pA9jym0IKWTKeU%2BBRv8iMVBQnknSKF1C%2Fd%2F%2BjXntD0BG5pHXhzcVWIYzOw8rjmNgTmnqWQJc0YyOqI8Axsy%2BpRBC0bkKRJWa8%2FKaEzH05imI%2FL0tbK5VYWZDZTenZ3dnP5AYgysb%2FZHM3Z4rXsDNlTOG45bi6%2BVWYxrTmOgYdZQsrLZwJNOHels6ASnncPkGlkwUGBBZeX93ZxP%2B8dD55cyhTiazgAuY%2BoxYrHiEjxgGRMcWsD2KltbHGzwRPB8tdDTKXia2dA9EZXz6bSKCjBQUICqyxsekpfp7%2FMDAjacNWn3qeq%2BKO8PyUVPXD2fIDMGCsyTyk3NPei3lzJzIcbSCQ7UeMabn%2BMEBUr5iKPpDGCDzqif9%2BlY%2BL%2B8eZRz%2BkD4V7YpSzSZ0nZCuB8VUmhkScG9MwTty7LWOcCyzpNiiDVQSy6ewLO%2BWRVJhTnWVBhYm%2Br5NvAGko194V463pV0Yv%2FyZ9YYHyIdBtZvRb3r7%2BkFb0dgQ1KdjLz2%2FRBsEJ39pO%2ByvqoCHKLpjXcMt4aold0%2BEC69RmTE0l2LyWc1wdf9yD%2B8oT5SYqBAaSgu61s4L3Hoj7vKIeJoOgO4jMP3WhSnI0vaJDywmPUlznb3rNF7HQstylr2om4YMp7Xsg4UBWkT5f2fs2PypFt07%2BLX93ZjWsszrAOfRec9Tg4Pxh5VdIiD9ZwDG3RGzldsK5G4TUVis4G1Z6ndfXlzMSZ0WXPBSZjZ%2BXRpyRgodsIctewaYEPyIplwpjQTBgpMRoZWZlLri%2Bkm1rjh3%2Fm520MiDBSI8DRWPunt7ORyX4SPKumIo%2BkM4DIHuSXHgG%2FLDgLoambDTjTNkgvqoQYMFDSg7vKWLzrhVWXY683Prh4h6eQny8%2BuOlA8%2BYj25dHdYfTP3R8H4pE0f%2FNz5KNAKR9xNJ0BbNAZZbPiMp0fvGUrLB69mTx6L12xRq6WrVicj5mdZ0Krx0BBvYG65sWBLS4Ol12%2Fx68a%2BWaCgfV366OX3n98m8k187Ttuc2JanHV68er%2B%2Bf2D5U1HKLpjXcM34aoMr5pkqkNW9wq77ZVGezKVst4gJv3n7T%2FOxR9FxVgoKDAMFB2Gs56nYOge1hVhhFH0xnAZQx%2F0Fje3a%2FRlbxhvPw83TmtHec3DB0oaEDd5S0fe%2B2r58nOJdhwnI6iR7d%2BpNzfOdvxScdgxkCB2dl3fBadLHevewwO1HjGm5%2FjBAVK%2BYiDJ%2Bkc2KAzKqh8j8mLlQ0%2BuG3kGVvWXnAqZkYStHAMFK8AOepay4wNJCkudE2KgbXXttnKJPXX%2BaK2rbmaTeVZ1yB6zotyfc%2BLFsLUjUffP%2FCEqANrXzn01VNyPRAOs5kNaZZM%2FUwMEzKSJfoKnIzk62dEHeUeSMKIF8uPYCDvSUK8OaukkXjs5cMWKmT0iJKAJovQzEbsD3CNTyFvEN6nMnDxap2KZPMDEmPuTBK5Ov7JUdj31B8fMRnluCLTQK7lWCTqq%2BM8b7ewEYaO4zhgw4b8HcoVvxGGPsY8p45PoXpynW2HqCefknDHhcG8DNrEvx8mYsqDBbBX9WTH2ZC%2FNTD1dYy6PtFPoXoKar5DqxJOfhx9A%2Bf7vq9Yfd%2FXcGFVx2gY%2BMvgjEp8gyp%2FFp5Xwg%2FDZnP%2BX8fZ8Zt1%2BUQprQUNc0Zms78prA%2F4HRYAAA%3D%3D"</w:instrText>
+        <w:instrText>HYPERLINK "https://progalap.elte.hu/stuki/?data=H4sIAAAAAAAACq1X71PiSBD9V1Jt1dZ6zlkJiyBYfpDVVVZFWT2OwvLDZDIhwTADScBflf%2F9aoLTmZywB6d%2BYeo5ea%2FfdE%2Bn8wqhB02wdxt1u1639%2FYrdqXmfHMaQCCQcx63PWiKWRQRSHjEWcq9AhHS4wk0X%2BH4PJ7SvYeuWud8CBCY0JiLtHgoCD2PC2j6NEo4gfR5wqEJCZ%2FOuGAcCLAgjLyYi7aXQPMOHv7uV%2B2L1hQINM7cyBs5EdxnpMC1prGx0DQjWaGc0pSPuUiBQMqfUmjCmD4F0moeWoG8c4jl3ENGgPPR5eXg4jvqIfBxj98bkS2q3QEQcDo1u16NbnOPiGtNY6Ph0YhkbY%2BeqwzaytnQ9i7ap%2FEtqiBQUsHINvc36Mz6P4f2r9wU8mg5g3gTU49BGOVaUnhhGkoBTQgPnd1dAQRc6T3fvMXTLnnKCHTPpdOZzSoYAQKlCDDqzQ0P6cvsr84JBQKXDd59qtRfcu%2Fz%2BKonb57PURmBkvLUGVTrJ%2F3WSmUh5UQ5wY2az3jyc5xggCp85NFyBrEhZ9TPcrnQ%2F1feXC4En1PxNdxWJRrPeCumggWlFBpZyumWbEH7qqx1DrCsi6QYwRqsG14ez7V2LEdJYY61FAIflnq%2B89x7pRZ%2BEW4yOVBy8vj6R1qbnKIcAh9vRb3bo%2BRKtAIgEFemY7f1MAQCsn0c9%2BthP68C3KLljWcMt0ZQa7udU5H3XToOkwNrpNb5Ad%2F2A3Y64AwlEShJGhFv6lvaL5HPJt3cIfJoOYN4E4fLWpTgY0vZpMKzRtaXKD04tMbLOhZaVLXsBl3fD0VRyxooB6RNbO6%2FE%2F6kT7pF965%2BHbVqs2qRYQ18lpz7OD09mbg8l0MerOeC2JAzcr5mWwnkXSJjMrq3Dq38pb66uRgHuqq54CFkpDguHTIC5U5YsG56B8IhfVFKeFJaCYGSkpGhtZXy%2BzWydqyREqoNxJHo1HsohEBJCIewzZPeSs%2Bvj6X%2FmCcdebScQbzJ%2FLZiDNhRg8AfSy8W%2BsoI7AezNL7iLkaBQCkKjHxz01dt%2F8YZ9nqLodWlNJn%2BCIuhVQPl2Ue2rs9Gp8F%2Fvv9xIw6lxZOfEz4GqMJHHi1nEBtyRuGseVEXE7dqhmrm%2Fhpaf1rOtuWFc2us3rHE0tBYegto9U02MrjqJuMpZaTIj%2FaEQMmTwfq%2FviPW8pQZb1rshRr48MtVD1kqojkVkGUEkjSesVQOYzpW6X4FQcfq8UuaN605jUPqRuorD9REIOW7W5kE8rFXbHuLQqFnnHo8foMygty%2F4TWG%2FncMy6UMXhwiExlv%2F0bEODtTRJXTCo17Va2RjPOP3cVp3sGW79u2bQOBLfXrq5re8n2GmGvv4crPV3X7m03zFePU36%2FD%2FSI5LcoehrGcCe%2BN2K24akrcUr%2BamDON8TqjeuXnK6%2FKbF5RdOqb%2FB0dY4zlqowxTedXNMZ9j62iM%2BrjHav6e%2FO8Fr%2FvNxqL%2F9r2PmvsqRXnvOrVzBPJsn8AylliapQQAAA%3D"</w:instrText>
       </w:r>
       <w:r>
         <w:fldChar w:fldCharType="separate"/>
@@ -496,7 +549,19 @@
         <w:rPr>
           <w:rStyle w:val="Hiperhivatkozs"/>
         </w:rPr>
-        <w:t>Algoritmus</w:t>
+        <w:t>Algor</w:t>
+      </w:r>
+      <w:r>
+        <w:rPr>
+          <w:rStyle w:val="Hiperhivatkozs"/>
+        </w:rPr>
+        <w:t>i</w:t>
+      </w:r>
+      <w:r>
+        <w:rPr>
+          <w:rStyle w:val="Hiperhivatkozs"/>
+        </w:rPr>
+        <w:t>tmus</w:t>
       </w:r>
     </w:p>
     <w:p>
@@ -511,13 +576,16 @@
       </w:r>
       <w:r>
         <w:rPr>
-          <w:noProof/>
+          <w:rFonts w:asciiTheme="majorHAnsi" w:eastAsiaTheme="majorEastAsia" w:hAnsiTheme="majorHAnsi" w:cstheme="majorBidi"/>
+          <w:color w:val="0F4761" w:themeColor="accent1" w:themeShade="BF"/>
+          <w:sz w:val="32"/>
+          <w:szCs w:val="32"/>
         </w:rPr>
         <w:drawing>
-          <wp:inline distT="0" distB="0" distL="0" distR="0" wp14:anchorId="412AAA0F" wp14:editId="7878EB8B">
-            <wp:extent cx="5760720" cy="2640965"/>
-            <wp:effectExtent l="0" t="0" r="0" b="6985"/>
-            <wp:docPr id="1751522560" name="Kép 1" descr="A képen szöveg, képernyőkép, szoftver, Multimédiás szoftver látható&#10;&#10;Automatikusan generált leírás"/>
+          <wp:inline distT="0" distB="0" distL="0" distR="0" wp14:anchorId="4A840DFC" wp14:editId="3D610887">
+            <wp:extent cx="5760720" cy="2493010"/>
+            <wp:effectExtent l="0" t="0" r="0" b="2540"/>
+            <wp:docPr id="1667922068" name="Kép 1" descr="A képen szöveg, képernyőkép, szoftver, Multimédiás szoftver látható&#10;&#10;Automatikusan generált leírás"/>
             <wp:cNvGraphicFramePr>
               <a:graphicFrameLocks xmlns:a="http://schemas.openxmlformats.org/drawingml/2006/main" noChangeAspect="1"/>
             </wp:cNvGraphicFramePr>
@@ -525,7 +593,7 @@
               <a:graphicData uri="http://schemas.openxmlformats.org/drawingml/2006/picture">
                 <pic:pic xmlns:pic="http://schemas.openxmlformats.org/drawingml/2006/picture">
                   <pic:nvPicPr>
-                    <pic:cNvPr id="1751522560" name="Kép 1" descr="A képen szöveg, képernyőkép, szoftver, Multimédiás szoftver látható&#10;&#10;Automatikusan generált leírás"/>
+                    <pic:cNvPr id="1667922068" name="Kép 1" descr="A képen szöveg, képernyőkép, szoftver, Multimédiás szoftver látható&#10;&#10;Automatikusan generált leírás"/>
                     <pic:cNvPicPr/>
                   </pic:nvPicPr>
                   <pic:blipFill>
@@ -537,7 +605,7 @@
                   <pic:spPr>
                     <a:xfrm>
                       <a:off x="0" y="0"/>
-                      <a:ext cx="5760720" cy="2640965"/>
+                      <a:ext cx="5760720" cy="2493010"/>
                     </a:xfrm>
                     <a:prstGeom prst="rect">
                       <a:avLst/>
@@ -562,7 +630,7 @@
 </file>
 
 <file path=word/endnotes.xml><?xml version="1.0" encoding="utf-8"?>
-<w:endnotes xmlns:wpc="http://schemas.microsoft.com/office/word/2010/wordprocessingCanvas" xmlns:cx="http://schemas.microsoft.com/office/drawing/2014/chartex" xmlns:cx1="http://schemas.microsoft.com/office/drawing/2015/9/8/chartex" xmlns:cx2="http://schemas.microsoft.com/office/drawing/2015/10/21/chartex" xmlns:cx3="http://schemas.microsoft.com/office/drawing/2016/5/9/chartex" xmlns:cx4="http://schemas.microsoft.com/office/drawing/2016/5/10/chartex" xmlns:cx5="http://schemas.microsoft.com/office/drawing/2016/5/11/chartex" xmlns:cx6="http://schemas.microsoft.com/office/drawing/2016/5/12/chartex" xmlns:cx7="http://schemas.microsoft.com/office/drawing/2016/5/13/chartex" xmlns:cx8="http://schemas.microsoft.com/office/drawing/2016/5/14/chartex" xmlns:mc="http://schemas.openxmlformats.org/markup-compatibility/2006" xmlns:aink="http://schemas.microsoft.com/office/drawing/2016/ink" xmlns:am3d="http://schemas.microsoft.com/office/drawing/2017/model3d" xmlns:o="urn:schemas-microsoft-com:office:office" xmlns:oel="http://schemas.microsoft.com/office/2019/extlst" xmlns:r="http://schemas.openxmlformats.org/officeDocument/2006/relationships" xmlns:m="http://schemas.openxmlformats.org/officeDocument/2006/math" xmlns:v="urn:schemas-microsoft-com:vml" xmlns:wp14="http://schemas.microsoft.com/office/word/2010/wordprocessingDrawing" xmlns:wp="http://schemas.openxmlformats.org/drawingml/2006/wordprocessingDrawing" xmlns:w10="urn:schemas-microsoft-com:office:word" xmlns:w="http://schemas.openxmlformats.org/wordprocessingml/2006/main" xmlns:w14="http://schemas.microsoft.com/office/word/2010/wordml" xmlns:w15="http://schemas.microsoft.com/office/word/2012/wordml" xmlns:w16cex="http://schemas.microsoft.com/office/word/2018/wordml/cex" xmlns:w16cid="http://schemas.microsoft.com/office/word/2016/wordml/cid" xmlns:w16="http://schemas.microsoft.com/office/word/2018/wordml" xmlns:w16du="http://schemas.microsoft.com/office/word/2023/wordml/word16du" xmlns:w16sdtdh="http://schemas.microsoft.com/office/word/2020/wordml/sdtdatahash" xmlns:w16se="http://schemas.microsoft.com/office/word/2015/wordml/symex" xmlns:wpg="http://schemas.microsoft.com/office/word/2010/wordprocessingGroup" xmlns:wpi="http://schemas.microsoft.com/office/word/2010/wordprocessingInk" xmlns:wne="http://schemas.microsoft.com/office/word/2006/wordml" xmlns:wps="http://schemas.microsoft.com/office/word/2010/wordprocessingShape" mc:Ignorable="w14 w15 w16se w16cid w16 w16cex w16sdtdh w16du wp14">
+<w:endnotes xmlns:wpc="http://schemas.microsoft.com/office/word/2010/wordprocessingCanvas" xmlns:cx="http://schemas.microsoft.com/office/drawing/2014/chartex" xmlns:cx1="http://schemas.microsoft.com/office/drawing/2015/9/8/chartex" xmlns:cx2="http://schemas.microsoft.com/office/drawing/2015/10/21/chartex" xmlns:cx3="http://schemas.microsoft.com/office/drawing/2016/5/9/chartex" xmlns:cx4="http://schemas.microsoft.com/office/drawing/2016/5/10/chartex" xmlns:cx5="http://schemas.microsoft.com/office/drawing/2016/5/11/chartex" xmlns:cx6="http://schemas.microsoft.com/office/drawing/2016/5/12/chartex" xmlns:cx7="http://schemas.microsoft.com/office/drawing/2016/5/13/chartex" xmlns:cx8="http://schemas.microsoft.com/office/drawing/2016/5/14/chartex" xmlns:mc="http://schemas.openxmlformats.org/markup-compatibility/2006" xmlns:aink="http://schemas.microsoft.com/office/drawing/2016/ink" xmlns:am3d="http://schemas.microsoft.com/office/drawing/2017/model3d" xmlns:o="urn:schemas-microsoft-com:office:office" xmlns:oel="http://schemas.microsoft.com/office/2019/extlst" xmlns:r="http://schemas.openxmlformats.org/officeDocument/2006/relationships" xmlns:m="http://schemas.openxmlformats.org/officeDocument/2006/math" xmlns:v="urn:schemas-microsoft-com:vml" xmlns:wp14="http://schemas.microsoft.com/office/word/2010/wordprocessingDrawing" xmlns:wp="http://schemas.openxmlformats.org/drawingml/2006/wordprocessingDrawing" xmlns:w10="urn:schemas-microsoft-com:office:word" xmlns:w="http://schemas.openxmlformats.org/wordprocessingml/2006/main" xmlns:w14="http://schemas.microsoft.com/office/word/2010/wordml" xmlns:w15="http://schemas.microsoft.com/office/word/2012/wordml" xmlns:w16cex="http://schemas.microsoft.com/office/word/2018/wordml/cex" xmlns:w16cid="http://schemas.microsoft.com/office/word/2016/wordml/cid" xmlns:w16="http://schemas.microsoft.com/office/word/2018/wordml" xmlns:w16du="http://schemas.microsoft.com/office/word/2023/wordml/word16du" xmlns:w16sdtdh="http://schemas.microsoft.com/office/word/2020/wordml/sdtdatahash" xmlns:w16sdtfl="http://schemas.microsoft.com/office/word/2024/wordml/sdtformatlock" xmlns:w16se="http://schemas.microsoft.com/office/word/2015/wordml/symex" xmlns:wpg="http://schemas.microsoft.com/office/word/2010/wordprocessingGroup" xmlns:wpi="http://schemas.microsoft.com/office/word/2010/wordprocessingInk" xmlns:wne="http://schemas.microsoft.com/office/word/2006/wordml" xmlns:wps="http://schemas.microsoft.com/office/word/2010/wordprocessingShape" mc:Ignorable="w14 w15 w16se w16cid w16 w16cex w16sdtdh w16sdtfl w16du wp14">
   <w:endnote w:type="separator" w:id="-1">
     <w:p>
       <w:pPr>
@@ -587,7 +655,7 @@
 </file>
 
 <file path=word/footnotes.xml><?xml version="1.0" encoding="utf-8"?>
-<w:footnotes xmlns:wpc="http://schemas.microsoft.com/office/word/2010/wordprocessingCanvas" xmlns:cx="http://schemas.microsoft.com/office/drawing/2014/chartex" xmlns:cx1="http://schemas.microsoft.com/office/drawing/2015/9/8/chartex" xmlns:cx2="http://schemas.microsoft.com/office/drawing/2015/10/21/chartex" xmlns:cx3="http://schemas.microsoft.com/office/drawing/2016/5/9/chartex" xmlns:cx4="http://schemas.microsoft.com/office/drawing/2016/5/10/chartex" xmlns:cx5="http://schemas.microsoft.com/office/drawing/2016/5/11/chartex" xmlns:cx6="http://schemas.microsoft.com/office/drawing/2016/5/12/chartex" xmlns:cx7="http://schemas.microsoft.com/office/drawing/2016/5/13/chartex" xmlns:cx8="http://schemas.microsoft.com/office/drawing/2016/5/14/chartex" xmlns:mc="http://schemas.openxmlformats.org/markup-compatibility/2006" xmlns:aink="http://schemas.microsoft.com/office/drawing/2016/ink" xmlns:am3d="http://schemas.microsoft.com/office/drawing/2017/model3d" xmlns:o="urn:schemas-microsoft-com:office:office" xmlns:oel="http://schemas.microsoft.com/office/2019/extlst" xmlns:r="http://schemas.openxmlformats.org/officeDocument/2006/relationships" xmlns:m="http://schemas.openxmlformats.org/officeDocument/2006/math" xmlns:v="urn:schemas-microsoft-com:vml" xmlns:wp14="http://schemas.microsoft.com/office/word/2010/wordprocessingDrawing" xmlns:wp="http://schemas.openxmlformats.org/drawingml/2006/wordprocessingDrawing" xmlns:w10="urn:schemas-microsoft-com:office:word" xmlns:w="http://schemas.openxmlformats.org/wordprocessingml/2006/main" xmlns:w14="http://schemas.microsoft.com/office/word/2010/wordml" xmlns:w15="http://schemas.microsoft.com/office/word/2012/wordml" xmlns:w16cex="http://schemas.microsoft.com/office/word/2018/wordml/cex" xmlns:w16cid="http://schemas.microsoft.com/office/word/2016/wordml/cid" xmlns:w16="http://schemas.microsoft.com/office/word/2018/wordml" xmlns:w16du="http://schemas.microsoft.com/office/word/2023/wordml/word16du" xmlns:w16sdtdh="http://schemas.microsoft.com/office/word/2020/wordml/sdtdatahash" xmlns:w16se="http://schemas.microsoft.com/office/word/2015/wordml/symex" xmlns:wpg="http://schemas.microsoft.com/office/word/2010/wordprocessingGroup" xmlns:wpi="http://schemas.microsoft.com/office/word/2010/wordprocessingInk" xmlns:wne="http://schemas.microsoft.com/office/word/2006/wordml" xmlns:wps="http://schemas.microsoft.com/office/word/2010/wordprocessingShape" mc:Ignorable="w14 w15 w16se w16cid w16 w16cex w16sdtdh w16du wp14">
+<w:footnotes xmlns:wpc="http://schemas.microsoft.com/office/word/2010/wordprocessingCanvas" xmlns:cx="http://schemas.microsoft.com/office/drawing/2014/chartex" xmlns:cx1="http://schemas.microsoft.com/office/drawing/2015/9/8/chartex" xmlns:cx2="http://schemas.microsoft.com/office/drawing/2015/10/21/chartex" xmlns:cx3="http://schemas.microsoft.com/office/drawing/2016/5/9/chartex" xmlns:cx4="http://schemas.microsoft.com/office/drawing/2016/5/10/chartex" xmlns:cx5="http://schemas.microsoft.com/office/drawing/2016/5/11/chartex" xmlns:cx6="http://schemas.microsoft.com/office/drawing/2016/5/12/chartex" xmlns:cx7="http://schemas.microsoft.com/office/drawing/2016/5/13/chartex" xmlns:cx8="http://schemas.microsoft.com/office/drawing/2016/5/14/chartex" xmlns:mc="http://schemas.openxmlformats.org/markup-compatibility/2006" xmlns:aink="http://schemas.microsoft.com/office/drawing/2016/ink" xmlns:am3d="http://schemas.microsoft.com/office/drawing/2017/model3d" xmlns:o="urn:schemas-microsoft-com:office:office" xmlns:oel="http://schemas.microsoft.com/office/2019/extlst" xmlns:r="http://schemas.openxmlformats.org/officeDocument/2006/relationships" xmlns:m="http://schemas.openxmlformats.org/officeDocument/2006/math" xmlns:v="urn:schemas-microsoft-com:vml" xmlns:wp14="http://schemas.microsoft.com/office/word/2010/wordprocessingDrawing" xmlns:wp="http://schemas.openxmlformats.org/drawingml/2006/wordprocessingDrawing" xmlns:w10="urn:schemas-microsoft-com:office:word" xmlns:w="http://schemas.openxmlformats.org/wordprocessingml/2006/main" xmlns:w14="http://schemas.microsoft.com/office/word/2010/wordml" xmlns:w15="http://schemas.microsoft.com/office/word/2012/wordml" xmlns:w16cex="http://schemas.microsoft.com/office/word/2018/wordml/cex" xmlns:w16cid="http://schemas.microsoft.com/office/word/2016/wordml/cid" xmlns:w16="http://schemas.microsoft.com/office/word/2018/wordml" xmlns:w16du="http://schemas.microsoft.com/office/word/2023/wordml/word16du" xmlns:w16sdtdh="http://schemas.microsoft.com/office/word/2020/wordml/sdtdatahash" xmlns:w16sdtfl="http://schemas.microsoft.com/office/word/2024/wordml/sdtformatlock" xmlns:w16se="http://schemas.microsoft.com/office/word/2015/wordml/symex" xmlns:wpg="http://schemas.microsoft.com/office/word/2010/wordprocessingGroup" xmlns:wpi="http://schemas.microsoft.com/office/word/2010/wordprocessingInk" xmlns:wne="http://schemas.microsoft.com/office/word/2006/wordml" xmlns:wps="http://schemas.microsoft.com/office/word/2010/wordprocessingShape" mc:Ignorable="w14 w15 w16se w16cid w16 w16cex w16sdtdh w16sdtfl w16du wp14">
   <w:footnote w:type="separator" w:id="-1">
     <w:p>
       <w:pPr>
@@ -612,7 +680,7 @@
 </file>
 
 <file path=word/header1.xml><?xml version="1.0" encoding="utf-8"?>
-<w:hdr xmlns:wpc="http://schemas.microsoft.com/office/word/2010/wordprocessingCanvas" xmlns:cx="http://schemas.microsoft.com/office/drawing/2014/chartex" xmlns:cx1="http://schemas.microsoft.com/office/drawing/2015/9/8/chartex" xmlns:cx2="http://schemas.microsoft.com/office/drawing/2015/10/21/chartex" xmlns:cx3="http://schemas.microsoft.com/office/drawing/2016/5/9/chartex" xmlns:cx4="http://schemas.microsoft.com/office/drawing/2016/5/10/chartex" xmlns:cx5="http://schemas.microsoft.com/office/drawing/2016/5/11/chartex" xmlns:cx6="http://schemas.microsoft.com/office/drawing/2016/5/12/chartex" xmlns:cx7="http://schemas.microsoft.com/office/drawing/2016/5/13/chartex" xmlns:cx8="http://schemas.microsoft.com/office/drawing/2016/5/14/chartex" xmlns:mc="http://schemas.openxmlformats.org/markup-compatibility/2006" xmlns:aink="http://schemas.microsoft.com/office/drawing/2016/ink" xmlns:am3d="http://schemas.microsoft.com/office/drawing/2017/model3d" xmlns:o="urn:schemas-microsoft-com:office:office" xmlns:oel="http://schemas.microsoft.com/office/2019/extlst" xmlns:r="http://schemas.openxmlformats.org/officeDocument/2006/relationships" xmlns:m="http://schemas.openxmlformats.org/officeDocument/2006/math" xmlns:v="urn:schemas-microsoft-com:vml" xmlns:wp14="http://schemas.microsoft.com/office/word/2010/wordprocessingDrawing" xmlns:wp="http://schemas.openxmlformats.org/drawingml/2006/wordprocessingDrawing" xmlns:w10="urn:schemas-microsoft-com:office:word" xmlns:w="http://schemas.openxmlformats.org/wordprocessingml/2006/main" xmlns:w14="http://schemas.microsoft.com/office/word/2010/wordml" xmlns:w15="http://schemas.microsoft.com/office/word/2012/wordml" xmlns:w16cex="http://schemas.microsoft.com/office/word/2018/wordml/cex" xmlns:w16cid="http://schemas.microsoft.com/office/word/2016/wordml/cid" xmlns:w16="http://schemas.microsoft.com/office/word/2018/wordml" xmlns:w16du="http://schemas.microsoft.com/office/word/2023/wordml/word16du" xmlns:w16sdtdh="http://schemas.microsoft.com/office/word/2020/wordml/sdtdatahash" xmlns:w16se="http://schemas.microsoft.com/office/word/2015/wordml/symex" xmlns:wpg="http://schemas.microsoft.com/office/word/2010/wordprocessingGroup" xmlns:wpi="http://schemas.microsoft.com/office/word/2010/wordprocessingInk" xmlns:wne="http://schemas.microsoft.com/office/word/2006/wordml" xmlns:wps="http://schemas.microsoft.com/office/word/2010/wordprocessingShape" mc:Ignorable="w14 w15 w16se w16cid w16 w16cex w16sdtdh w16du wp14">
+<w:hdr xmlns:wpc="http://schemas.microsoft.com/office/word/2010/wordprocessingCanvas" xmlns:cx="http://schemas.microsoft.com/office/drawing/2014/chartex" xmlns:cx1="http://schemas.microsoft.com/office/drawing/2015/9/8/chartex" xmlns:cx2="http://schemas.microsoft.com/office/drawing/2015/10/21/chartex" xmlns:cx3="http://schemas.microsoft.com/office/drawing/2016/5/9/chartex" xmlns:cx4="http://schemas.microsoft.com/office/drawing/2016/5/10/chartex" xmlns:cx5="http://schemas.microsoft.com/office/drawing/2016/5/11/chartex" xmlns:cx6="http://schemas.microsoft.com/office/drawing/2016/5/12/chartex" xmlns:cx7="http://schemas.microsoft.com/office/drawing/2016/5/13/chartex" xmlns:cx8="http://schemas.microsoft.com/office/drawing/2016/5/14/chartex" xmlns:mc="http://schemas.openxmlformats.org/markup-compatibility/2006" xmlns:aink="http://schemas.microsoft.com/office/drawing/2016/ink" xmlns:am3d="http://schemas.microsoft.com/office/drawing/2017/model3d" xmlns:o="urn:schemas-microsoft-com:office:office" xmlns:oel="http://schemas.microsoft.com/office/2019/extlst" xmlns:r="http://schemas.openxmlformats.org/officeDocument/2006/relationships" xmlns:m="http://schemas.openxmlformats.org/officeDocument/2006/math" xmlns:v="urn:schemas-microsoft-com:vml" xmlns:wp14="http://schemas.microsoft.com/office/word/2010/wordprocessingDrawing" xmlns:wp="http://schemas.openxmlformats.org/drawingml/2006/wordprocessingDrawing" xmlns:w10="urn:schemas-microsoft-com:office:word" xmlns:w="http://schemas.openxmlformats.org/wordprocessingml/2006/main" xmlns:w14="http://schemas.microsoft.com/office/word/2010/wordml" xmlns:w15="http://schemas.microsoft.com/office/word/2012/wordml" xmlns:w16cex="http://schemas.microsoft.com/office/word/2018/wordml/cex" xmlns:w16cid="http://schemas.microsoft.com/office/word/2016/wordml/cid" xmlns:w16="http://schemas.microsoft.com/office/word/2018/wordml" xmlns:w16du="http://schemas.microsoft.com/office/word/2023/wordml/word16du" xmlns:w16sdtdh="http://schemas.microsoft.com/office/word/2020/wordml/sdtdatahash" xmlns:w16sdtfl="http://schemas.microsoft.com/office/word/2024/wordml/sdtformatlock" xmlns:w16se="http://schemas.microsoft.com/office/word/2015/wordml/symex" xmlns:wpg="http://schemas.microsoft.com/office/word/2010/wordprocessingGroup" xmlns:wpi="http://schemas.microsoft.com/office/word/2010/wordprocessingInk" xmlns:wne="http://schemas.microsoft.com/office/word/2006/wordml" xmlns:wps="http://schemas.microsoft.com/office/word/2010/wordprocessingShape" mc:Ignorable="w14 w15 w16se w16cid w16 w16cex w16sdtdh w16sdtfl w16du wp14">
   <w:p>
     <w:pPr>
       <w:pStyle w:val="lfej"/>
@@ -638,7 +706,7 @@
 </file>
 
 <file path=word/styles.xml><?xml version="1.0" encoding="utf-8"?>
-<w:styles xmlns:mc="http://schemas.openxmlformats.org/markup-compatibility/2006" xmlns:r="http://schemas.openxmlformats.org/officeDocument/2006/relationships" xmlns:w="http://schemas.openxmlformats.org/wordprocessingml/2006/main" xmlns:w14="http://schemas.microsoft.com/office/word/2010/wordml" xmlns:w15="http://schemas.microsoft.com/office/word/2012/wordml" xmlns:w16cex="http://schemas.microsoft.com/office/word/2018/wordml/cex" xmlns:w16cid="http://schemas.microsoft.com/office/word/2016/wordml/cid" xmlns:w16="http://schemas.microsoft.com/office/word/2018/wordml" xmlns:w16du="http://schemas.microsoft.com/office/word/2023/wordml/word16du" xmlns:w16sdtdh="http://schemas.microsoft.com/office/word/2020/wordml/sdtdatahash" xmlns:w16se="http://schemas.microsoft.com/office/word/2015/wordml/symex" mc:Ignorable="w14 w15 w16se w16cid w16 w16cex w16sdtdh w16du">
+<w:styles xmlns:mc="http://schemas.openxmlformats.org/markup-compatibility/2006" xmlns:r="http://schemas.openxmlformats.org/officeDocument/2006/relationships" xmlns:w="http://schemas.openxmlformats.org/wordprocessingml/2006/main" xmlns:w14="http://schemas.microsoft.com/office/word/2010/wordml" xmlns:w15="http://schemas.microsoft.com/office/word/2012/wordml" xmlns:w16cex="http://schemas.microsoft.com/office/word/2018/wordml/cex" xmlns:w16cid="http://schemas.microsoft.com/office/word/2016/wordml/cid" xmlns:w16="http://schemas.microsoft.com/office/word/2018/wordml" xmlns:w16du="http://schemas.microsoft.com/office/word/2023/wordml/word16du" xmlns:w16sdtdh="http://schemas.microsoft.com/office/word/2020/wordml/sdtdatahash" xmlns:w16sdtfl="http://schemas.microsoft.com/office/word/2024/wordml/sdtformatlock" xmlns:w16se="http://schemas.microsoft.com/office/word/2015/wordml/symex" mc:Ignorable="w14 w15 w16se w16cid w16 w16cex w16sdtdh w16sdtfl w16du">
   <w:docDefaults>
     <w:rPrDefault>
       <w:rPr>
@@ -1978,6 +2046,29 @@
 </file>
 
 <file path=customXml/item1.xml><?xml version="1.0" encoding="utf-8"?>
+<?mso-contentType ?>
+<FormTemplates xmlns="http://schemas.microsoft.com/sharepoint/v3/contenttype/forms">
+  <Display>DocumentLibraryForm</Display>
+  <Edit>DocumentLibraryForm</Edit>
+  <New>DocumentLibraryForm</New>
+</FormTemplates>
+</file>
+
+<file path=customXml/item2.xml><?xml version="1.0" encoding="utf-8"?>
+<p:properties xmlns:p="http://schemas.microsoft.com/office/2006/metadata/properties" xmlns:xsi="http://www.w3.org/2001/XMLSchema-instance" xmlns:pc="http://schemas.microsoft.com/office/infopath/2007/PartnerControls">
+  <documentManagement>
+    <SharedWithUsers xmlns="f614f7f5-16d9-40c9-a9a2-63a4c5a01522">
+      <UserInfo>
+        <DisplayName>A(z) Programozás (2023-24/II) tagjai</DisplayName>
+        <AccountId>13</AccountId>
+        <AccountType/>
+      </UserInfo>
+    </SharedWithUsers>
+  </documentManagement>
+</p:properties>
+</file>
+
+<file path=customXml/item3.xml><?xml version="1.0" encoding="utf-8"?>
 <ct:contentTypeSchema xmlns:ct="http://schemas.microsoft.com/office/2006/metadata/contentType" xmlns:ma="http://schemas.microsoft.com/office/2006/metadata/properties/metaAttributes" ct:_="" ma:_="" ma:contentTypeName="Dokumentum" ma:contentTypeID="0x01010046B62D5421ADCF488C36833EBFAB1174" ma:contentTypeVersion="2" ma:contentTypeDescription="Új dokumentum létrehozása." ma:contentTypeScope="" ma:versionID="fa276abf383578a8b80b4d0ba3723753">
   <xsd:schema xmlns:xsd="http://www.w3.org/2001/XMLSchema" xmlns:xs="http://www.w3.org/2001/XMLSchema" xmlns:p="http://schemas.microsoft.com/office/2006/metadata/properties" xmlns:ns2="f614f7f5-16d9-40c9-a9a2-63a4c5a01522" targetNamespace="http://schemas.microsoft.com/office/2006/metadata/properties" ma:root="true" ma:fieldsID="7a33336ffbcfb404ed5d885aade8ed56" ns2:_="">
     <xsd:import namespace="f614f7f5-16d9-40c9-a9a2-63a4c5a01522"/>
@@ -2125,30 +2216,25 @@
 </ct:contentTypeSchema>
 </file>
 
-<file path=customXml/item2.xml><?xml version="1.0" encoding="utf-8"?>
-<p:properties xmlns:p="http://schemas.microsoft.com/office/2006/metadata/properties" xmlns:xsi="http://www.w3.org/2001/XMLSchema-instance" xmlns:pc="http://schemas.microsoft.com/office/infopath/2007/PartnerControls">
-  <documentManagement>
-    <SharedWithUsers xmlns="f614f7f5-16d9-40c9-a9a2-63a4c5a01522">
-      <UserInfo>
-        <DisplayName>A(z) Programozás (2023-24/II) tagjai</DisplayName>
-        <AccountId>13</AccountId>
-        <AccountType/>
-      </UserInfo>
-    </SharedWithUsers>
-  </documentManagement>
-</p:properties>
+<file path=customXml/itemProps1.xml><?xml version="1.0" encoding="utf-8"?>
+<ds:datastoreItem xmlns:ds="http://schemas.openxmlformats.org/officeDocument/2006/customXml" ds:itemID="{9E910CAD-857D-4E6E-81E9-E75A5299A4DA}">
+  <ds:schemaRefs>
+    <ds:schemaRef ds:uri="http://schemas.microsoft.com/sharepoint/v3/contenttype/forms"/>
+  </ds:schemaRefs>
+</ds:datastoreItem>
 </file>
 
-<file path=customXml/item3.xml><?xml version="1.0" encoding="utf-8"?>
-<?mso-contentType ?>
-<FormTemplates xmlns="http://schemas.microsoft.com/sharepoint/v3/contenttype/forms">
-  <Display>DocumentLibraryForm</Display>
-  <Edit>DocumentLibraryForm</Edit>
-  <New>DocumentLibraryForm</New>
-</FormTemplates>
+<file path=customXml/itemProps2.xml><?xml version="1.0" encoding="utf-8"?>
+<ds:datastoreItem xmlns:ds="http://schemas.openxmlformats.org/officeDocument/2006/customXml" ds:itemID="{934391C5-7A81-4F65-99C9-983679994F86}">
+  <ds:schemaRefs>
+    <ds:schemaRef ds:uri="http://schemas.microsoft.com/office/2006/metadata/properties"/>
+    <ds:schemaRef ds:uri="http://schemas.microsoft.com/office/infopath/2007/PartnerControls"/>
+    <ds:schemaRef ds:uri="f614f7f5-16d9-40c9-a9a2-63a4c5a01522"/>
+  </ds:schemaRefs>
+</ds:datastoreItem>
 </file>
 
-<file path=customXml/itemProps1.xml><?xml version="1.0" encoding="utf-8"?>
+<file path=customXml/itemProps3.xml><?xml version="1.0" encoding="utf-8"?>
 <ds:datastoreItem xmlns:ds="http://schemas.openxmlformats.org/officeDocument/2006/customXml" ds:itemID="{5223E691-33AC-41AF-8AB9-A5B84B76D53F}">
   <ds:schemaRefs>
     <ds:schemaRef ds:uri="http://schemas.microsoft.com/office/2006/metadata/contentType"/>
@@ -2164,22 +2250,4 @@
     <ds:schemaRef ds:uri="http://schemas.microsoft.com/internal/obd"/>
   </ds:schemaRefs>
 </ds:datastoreItem>
-</file>
-
-<file path=customXml/itemProps2.xml><?xml version="1.0" encoding="utf-8"?>
-<ds:datastoreItem xmlns:ds="http://schemas.openxmlformats.org/officeDocument/2006/customXml" ds:itemID="{934391C5-7A81-4F65-99C9-983679994F86}">
-  <ds:schemaRefs>
-    <ds:schemaRef ds:uri="http://schemas.microsoft.com/office/2006/metadata/properties"/>
-    <ds:schemaRef ds:uri="http://schemas.microsoft.com/office/infopath/2007/PartnerControls"/>
-    <ds:schemaRef ds:uri="f614f7f5-16d9-40c9-a9a2-63a4c5a01522"/>
-  </ds:schemaRefs>
-</ds:datastoreItem>
-</file>
-
-<file path=customXml/itemProps3.xml><?xml version="1.0" encoding="utf-8"?>
-<ds:datastoreItem xmlns:ds="http://schemas.openxmlformats.org/officeDocument/2006/customXml" ds:itemID="{9E910CAD-857D-4E6E-81E9-E75A5299A4DA}">
-  <ds:schemaRefs>
-    <ds:schemaRef ds:uri="http://schemas.microsoft.com/sharepoint/v3/contenttype/forms"/>
-  </ds:schemaRefs>
-</ds:datastoreItem>
 </file>
</xml_diff>